<commit_message>
the second new photo add the 'class time' the scheme about project
</commit_message>
<xml_diff>
--- a/scheme/scheme.docx
+++ b/scheme/scheme.docx
@@ -6,33 +6,61 @@
       <w:bookmarkStart w:id="0" w:name="_GoBack"/>
       <w:bookmarkEnd w:id="0"/>
       <w:r>
-        <w:rPr>
-          <w:noProof/>
-        </w:rPr>
-        <w:pict>
-          <v:shapetype id="_x0000_t75" coordsize="21600,21600" o:spt="75" o:preferrelative="t" path="m@4@5l@4@11@9@11@9@5xe" filled="f" stroked="f">
-            <v:stroke joinstyle="miter"/>
-            <v:formulas>
-              <v:f eqn="if lineDrawn pixelLineWidth 0"/>
-              <v:f eqn="sum @0 1 0"/>
-              <v:f eqn="sum 0 0 @1"/>
-              <v:f eqn="prod @2 1 2"/>
-              <v:f eqn="prod @3 21600 pixelWidth"/>
-              <v:f eqn="prod @3 21600 pixelHeight"/>
-              <v:f eqn="sum @0 0 1"/>
-              <v:f eqn="prod @6 1 2"/>
-              <v:f eqn="prod @7 21600 pixelWidth"/>
-              <v:f eqn="sum @8 21600 0"/>
-              <v:f eqn="prod @7 21600 pixelHeight"/>
-              <v:f eqn="sum @10 21600 0"/>
-            </v:formulas>
-            <v:path o:extrusionok="f" gradientshapeok="t" o:connecttype="rect"/>
-            <o:lock v:ext="edit" aspectratio="t"/>
-          </v:shapetype>
-          <v:shape id="_x0000_s1026" type="#_x0000_t75" style="position:absolute;margin-left:-85.3pt;margin-top:-19.1pt;width:593.55pt;height:391.65pt;z-index:-251657216;mso-position-horizontal-relative:text;mso-position-vertical-relative:text;mso-width-relative:page;mso-height-relative:page">
-            <v:imagedata r:id="rId4" o:title="Снимок экрана 2025-03-13 145949"/>
-          </v:shape>
-        </w:pict>
+        <w:drawing>
+          <wp:anchor distT="0" distB="0" distL="114300" distR="114300" simplePos="0" relativeHeight="251658240" behindDoc="0" locked="0" layoutInCell="1" allowOverlap="1">
+            <wp:simplePos x="0" y="0"/>
+            <wp:positionH relativeFrom="page">
+              <wp:align>right</wp:align>
+            </wp:positionH>
+            <wp:positionV relativeFrom="paragraph">
+              <wp:posOffset>-1255</wp:posOffset>
+            </wp:positionV>
+            <wp:extent cx="7538829" cy="5116411"/>
+            <wp:effectExtent l="0" t="0" r="5080" b="8255"/>
+            <wp:wrapNone/>
+            <wp:docPr id="1" name="Рисунок 1"/>
+            <wp:cNvGraphicFramePr>
+              <a:graphicFrameLocks xmlns:a="http://schemas.openxmlformats.org/drawingml/2006/main" noChangeAspect="1"/>
+            </wp:cNvGraphicFramePr>
+            <a:graphic xmlns:a="http://schemas.openxmlformats.org/drawingml/2006/main">
+              <a:graphicData uri="http://schemas.openxmlformats.org/drawingml/2006/picture">
+                <pic:pic xmlns:pic="http://schemas.openxmlformats.org/drawingml/2006/picture">
+                  <pic:nvPicPr>
+                    <pic:cNvPr id="1" name=""/>
+                    <pic:cNvPicPr/>
+                  </pic:nvPicPr>
+                  <pic:blipFill>
+                    <a:blip r:embed="rId4" cstate="print">
+                      <a:extLst>
+                        <a:ext uri="{28A0092B-C50C-407E-A947-70E740481C1C}">
+                          <a14:useLocalDpi xmlns:a14="http://schemas.microsoft.com/office/drawing/2010/main" val="0"/>
+                        </a:ext>
+                      </a:extLst>
+                    </a:blip>
+                    <a:stretch>
+                      <a:fillRect/>
+                    </a:stretch>
+                  </pic:blipFill>
+                  <pic:spPr>
+                    <a:xfrm>
+                      <a:off x="0" y="0"/>
+                      <a:ext cx="7538829" cy="5116411"/>
+                    </a:xfrm>
+                    <a:prstGeom prst="rect">
+                      <a:avLst/>
+                    </a:prstGeom>
+                  </pic:spPr>
+                </pic:pic>
+              </a:graphicData>
+            </a:graphic>
+            <wp14:sizeRelH relativeFrom="page">
+              <wp14:pctWidth>0</wp14:pctWidth>
+            </wp14:sizeRelH>
+            <wp14:sizeRelV relativeFrom="page">
+              <wp14:pctHeight>0</wp14:pctHeight>
+            </wp14:sizeRelV>
+          </wp:anchor>
+        </w:drawing>
       </w:r>
     </w:p>
     <w:sectPr>

</xml_diff>